<commit_message>
add other topics into PSS
</commit_message>
<xml_diff>
--- a/2023_PSS/7) Spanning tree protokol, principy, použití v LAN, BPDU.docx
+++ b/2023_PSS/7) Spanning tree protokol, principy, použití v LAN, BPDU.docx
@@ -645,13 +645,7 @@
         <w:rPr>
           <w:lang w:val="cs-CZ"/>
         </w:rPr>
-        <w:t xml:space="preserve"> ID (BID) = které obsahuje </w:t>
-      </w:r>
-      <w:r>
-        <w:rPr>
-          <w:lang w:val="cs-CZ"/>
-        </w:rPr>
-        <w:t xml:space="preserve">priority </w:t>
+        <w:t xml:space="preserve"> ID (BID) = které obsahuje priority </w:t>
       </w:r>
       <w:proofErr w:type="spellStart"/>
       <w:r>
@@ -978,6 +972,377 @@
     </w:p>
     <w:p>
       <w:pPr>
+        <w:pStyle w:val="Odstavecseseznamem"/>
+        <w:numPr>
+          <w:ilvl w:val="0"/>
+          <w:numId w:val="2"/>
+        </w:numPr>
+        <w:rPr>
+          <w:lang w:val="cs-CZ"/>
+        </w:rPr>
+      </w:pPr>
+      <w:proofErr w:type="spellStart"/>
+      <w:r>
+        <w:rPr>
+          <w:lang w:val="cs-CZ"/>
+        </w:rPr>
+        <w:t>Bridge</w:t>
+      </w:r>
+      <w:proofErr w:type="spellEnd"/>
+      <w:r>
+        <w:rPr>
+          <w:lang w:val="cs-CZ"/>
+        </w:rPr>
+        <w:t xml:space="preserve"> priority</w:t>
+      </w:r>
+      <w:r>
+        <w:rPr>
+          <w:lang w:val="cs-CZ"/>
+        </w:rPr>
+        <w:t xml:space="preserve"> to </w:t>
+      </w:r>
+      <w:proofErr w:type="spellStart"/>
+      <w:r>
+        <w:rPr>
+          <w:lang w:val="cs-CZ"/>
+        </w:rPr>
+        <w:t>exact</w:t>
+      </w:r>
+      <w:proofErr w:type="spellEnd"/>
+      <w:r>
+        <w:rPr>
+          <w:lang w:val="cs-CZ"/>
+        </w:rPr>
+        <w:t xml:space="preserve"> </w:t>
+      </w:r>
+      <w:proofErr w:type="spellStart"/>
+      <w:r>
+        <w:rPr>
+          <w:lang w:val="cs-CZ"/>
+        </w:rPr>
+        <w:t>value</w:t>
+      </w:r>
+      <w:proofErr w:type="spellEnd"/>
+      <w:r>
+        <w:rPr>
+          <w:lang w:val="cs-CZ"/>
+        </w:rPr>
+        <w:t xml:space="preserve"> … </w:t>
+      </w:r>
+      <w:r>
+        <w:rPr>
+          <w:b/>
+          <w:bCs/>
+          <w:lang w:val="cs-CZ"/>
+        </w:rPr>
+        <w:t>(</w:t>
+      </w:r>
+      <w:proofErr w:type="spellStart"/>
+      <w:r>
+        <w:rPr>
+          <w:b/>
+          <w:bCs/>
+          <w:lang w:val="cs-CZ"/>
+        </w:rPr>
+        <w:t>config</w:t>
+      </w:r>
+      <w:proofErr w:type="spellEnd"/>
+      <w:r>
+        <w:rPr>
+          <w:b/>
+          <w:bCs/>
+          <w:lang w:val="cs-CZ"/>
+        </w:rPr>
+        <w:t xml:space="preserve">)#spanning-tree </w:t>
+      </w:r>
+      <w:proofErr w:type="spellStart"/>
+      <w:r>
+        <w:rPr>
+          <w:b/>
+          <w:bCs/>
+          <w:lang w:val="cs-CZ"/>
+        </w:rPr>
+        <w:t>vlan</w:t>
+      </w:r>
+      <w:proofErr w:type="spellEnd"/>
+      <w:r>
+        <w:rPr>
+          <w:b/>
+          <w:bCs/>
+          <w:lang w:val="cs-CZ"/>
+        </w:rPr>
+        <w:t xml:space="preserve"> 1 priority 8192</w:t>
+      </w:r>
+    </w:p>
+    <w:p>
+      <w:pPr>
+        <w:pStyle w:val="Odstavecseseznamem"/>
+        <w:numPr>
+          <w:ilvl w:val="0"/>
+          <w:numId w:val="2"/>
+        </w:numPr>
+        <w:rPr>
+          <w:lang w:val="cs-CZ"/>
+        </w:rPr>
+      </w:pPr>
+      <w:proofErr w:type="spellStart"/>
+      <w:r>
+        <w:rPr>
+          <w:lang w:val="cs-CZ"/>
+        </w:rPr>
+        <w:t>Bridge</w:t>
+      </w:r>
+      <w:proofErr w:type="spellEnd"/>
+      <w:r>
+        <w:rPr>
+          <w:lang w:val="cs-CZ"/>
+        </w:rPr>
+        <w:t xml:space="preserve"> priority to </w:t>
+      </w:r>
+      <w:r>
+        <w:rPr>
+          <w:lang w:val="cs-CZ"/>
+        </w:rPr>
+        <w:t>28673</w:t>
+      </w:r>
+      <w:r>
+        <w:rPr>
+          <w:lang w:val="cs-CZ"/>
+        </w:rPr>
+        <w:t xml:space="preserve"> … </w:t>
+      </w:r>
+      <w:r>
+        <w:rPr>
+          <w:b/>
+          <w:bCs/>
+          <w:lang w:val="cs-CZ"/>
+        </w:rPr>
+        <w:t>(</w:t>
+      </w:r>
+      <w:proofErr w:type="spellStart"/>
+      <w:r>
+        <w:rPr>
+          <w:b/>
+          <w:bCs/>
+          <w:lang w:val="cs-CZ"/>
+        </w:rPr>
+        <w:t>config</w:t>
+      </w:r>
+      <w:proofErr w:type="spellEnd"/>
+      <w:r>
+        <w:rPr>
+          <w:b/>
+          <w:bCs/>
+          <w:lang w:val="cs-CZ"/>
+        </w:rPr>
+        <w:t xml:space="preserve">)#spanning-tree </w:t>
+      </w:r>
+      <w:proofErr w:type="spellStart"/>
+      <w:r>
+        <w:rPr>
+          <w:b/>
+          <w:bCs/>
+          <w:lang w:val="cs-CZ"/>
+        </w:rPr>
+        <w:t>vlan</w:t>
+      </w:r>
+      <w:proofErr w:type="spellEnd"/>
+      <w:r>
+        <w:rPr>
+          <w:b/>
+          <w:bCs/>
+          <w:lang w:val="cs-CZ"/>
+        </w:rPr>
+        <w:t xml:space="preserve"> 1 </w:t>
+      </w:r>
+      <w:proofErr w:type="spellStart"/>
+      <w:r>
+        <w:rPr>
+          <w:b/>
+          <w:bCs/>
+          <w:lang w:val="cs-CZ"/>
+        </w:rPr>
+        <w:t>root</w:t>
+      </w:r>
+      <w:proofErr w:type="spellEnd"/>
+      <w:r>
+        <w:rPr>
+          <w:b/>
+          <w:bCs/>
+          <w:lang w:val="cs-CZ"/>
+        </w:rPr>
+        <w:t xml:space="preserve"> </w:t>
+      </w:r>
+      <w:proofErr w:type="spellStart"/>
+      <w:r>
+        <w:rPr>
+          <w:b/>
+          <w:bCs/>
+          <w:lang w:val="cs-CZ"/>
+        </w:rPr>
+        <w:t>secondary</w:t>
+      </w:r>
+      <w:proofErr w:type="spellEnd"/>
+    </w:p>
+    <w:p>
+      <w:pPr>
+        <w:pStyle w:val="Odstavecseseznamem"/>
+        <w:numPr>
+          <w:ilvl w:val="0"/>
+          <w:numId w:val="2"/>
+        </w:numPr>
+        <w:rPr>
+          <w:lang w:val="cs-CZ"/>
+        </w:rPr>
+      </w:pPr>
+      <w:proofErr w:type="spellStart"/>
+      <w:r>
+        <w:rPr>
+          <w:lang w:val="cs-CZ"/>
+        </w:rPr>
+        <w:t>Bridge</w:t>
+      </w:r>
+      <w:proofErr w:type="spellEnd"/>
+      <w:r>
+        <w:rPr>
+          <w:lang w:val="cs-CZ"/>
+        </w:rPr>
+        <w:t xml:space="preserve"> priority to </w:t>
+      </w:r>
+      <w:r>
+        <w:t>24577</w:t>
+      </w:r>
+      <w:r>
+        <w:rPr>
+          <w:lang w:val="cs-CZ"/>
+        </w:rPr>
+        <w:t xml:space="preserve"> … </w:t>
+      </w:r>
+      <w:r>
+        <w:rPr>
+          <w:b/>
+          <w:bCs/>
+          <w:lang w:val="cs-CZ"/>
+        </w:rPr>
+        <w:t>(</w:t>
+      </w:r>
+      <w:proofErr w:type="spellStart"/>
+      <w:r>
+        <w:rPr>
+          <w:b/>
+          <w:bCs/>
+          <w:lang w:val="cs-CZ"/>
+        </w:rPr>
+        <w:t>config</w:t>
+      </w:r>
+      <w:proofErr w:type="spellEnd"/>
+      <w:r>
+        <w:rPr>
+          <w:b/>
+          <w:bCs/>
+          <w:lang w:val="cs-CZ"/>
+        </w:rPr>
+        <w:t xml:space="preserve">)#spanning-tree </w:t>
+      </w:r>
+      <w:proofErr w:type="spellStart"/>
+      <w:r>
+        <w:rPr>
+          <w:b/>
+          <w:bCs/>
+          <w:lang w:val="cs-CZ"/>
+        </w:rPr>
+        <w:t>vlan</w:t>
+      </w:r>
+      <w:proofErr w:type="spellEnd"/>
+      <w:r>
+        <w:rPr>
+          <w:b/>
+          <w:bCs/>
+          <w:lang w:val="cs-CZ"/>
+        </w:rPr>
+        <w:t xml:space="preserve"> 1 </w:t>
+      </w:r>
+      <w:proofErr w:type="spellStart"/>
+      <w:r>
+        <w:rPr>
+          <w:b/>
+          <w:bCs/>
+          <w:lang w:val="cs-CZ"/>
+        </w:rPr>
+        <w:t>root</w:t>
+      </w:r>
+      <w:proofErr w:type="spellEnd"/>
+      <w:r>
+        <w:rPr>
+          <w:b/>
+          <w:bCs/>
+          <w:lang w:val="cs-CZ"/>
+        </w:rPr>
+        <w:t xml:space="preserve"> </w:t>
+      </w:r>
+      <w:proofErr w:type="spellStart"/>
+      <w:r>
+        <w:rPr>
+          <w:b/>
+          <w:bCs/>
+          <w:lang w:val="cs-CZ"/>
+        </w:rPr>
+        <w:t>primary</w:t>
+      </w:r>
+      <w:proofErr w:type="spellEnd"/>
+    </w:p>
+    <w:p>
+      <w:pPr>
+        <w:pStyle w:val="Odstavecseseznamem"/>
+        <w:numPr>
+          <w:ilvl w:val="0"/>
+          <w:numId w:val="2"/>
+        </w:numPr>
+        <w:rPr>
+          <w:lang w:val="cs-CZ"/>
+        </w:rPr>
+      </w:pPr>
+      <w:r>
+        <w:rPr>
+          <w:lang w:val="cs-CZ"/>
+        </w:rPr>
+        <w:t xml:space="preserve">Pro zobrazení </w:t>
+      </w:r>
+      <w:proofErr w:type="spellStart"/>
+      <w:r>
+        <w:rPr>
+          <w:lang w:val="cs-CZ"/>
+        </w:rPr>
+        <w:t>prority</w:t>
+      </w:r>
+      <w:proofErr w:type="spellEnd"/>
+      <w:r>
+        <w:rPr>
+          <w:lang w:val="cs-CZ"/>
+        </w:rPr>
+        <w:t xml:space="preserve"> … </w:t>
+      </w:r>
+      <w:r>
+        <w:rPr>
+          <w:b/>
+          <w:bCs/>
+          <w:lang w:val="cs-CZ"/>
+        </w:rPr>
+        <w:t xml:space="preserve">show </w:t>
+      </w:r>
+      <w:proofErr w:type="spellStart"/>
+      <w:r>
+        <w:rPr>
+          <w:b/>
+          <w:bCs/>
+          <w:lang w:val="cs-CZ"/>
+        </w:rPr>
+        <w:t>spanning-tree</w:t>
+      </w:r>
+      <w:proofErr w:type="spellEnd"/>
+    </w:p>
+    <w:p>
+      <w:pPr>
         <w:rPr>
           <w:lang w:val="cs-CZ"/>
         </w:rPr>
@@ -1049,6 +1414,7 @@
         <w:rPr>
           <w:lang w:val="cs-CZ"/>
         </w:rPr>
+        <w:lastRenderedPageBreak/>
         <w:t>Elect</w:t>
       </w:r>
       <w:proofErr w:type="spellEnd"/>
@@ -1111,7 +1477,6 @@
         <w:rPr>
           <w:lang w:val="cs-CZ"/>
         </w:rPr>
-        <w:lastRenderedPageBreak/>
         <w:t xml:space="preserve">Jak je odhlasován </w:t>
       </w:r>
       <w:proofErr w:type="spellStart"/>
@@ -2468,6 +2833,7 @@
         <w:rPr>
           <w:lang w:val="cs-CZ"/>
         </w:rPr>
+        <w:lastRenderedPageBreak/>
         <w:t xml:space="preserve">Pokud není mezi </w:t>
       </w:r>
       <w:r>
@@ -2612,14 +2978,7 @@
         <w:rPr>
           <w:lang w:val="cs-CZ"/>
         </w:rPr>
-        <w:t xml:space="preserve"> ani tak </w:t>
-      </w:r>
-      <w:r>
-        <w:rPr>
-          <w:lang w:val="cs-CZ"/>
-        </w:rPr>
-        <w:lastRenderedPageBreak/>
-        <w:t xml:space="preserve">nemůžeme </w:t>
+        <w:t xml:space="preserve"> ani tak nemůžeme </w:t>
       </w:r>
       <w:proofErr w:type="spellStart"/>
       <w:r>
@@ -2949,8 +3308,8 @@
           <w:noProof/>
         </w:rPr>
         <w:drawing>
-          <wp:inline distT="0" distB="0" distL="0" distR="0" wp14:anchorId="56DF35FA" wp14:editId="069F3335">
-            <wp:extent cx="4275659" cy="2981325"/>
+          <wp:inline distT="0" distB="0" distL="0" distR="0" wp14:anchorId="56DF35FA" wp14:editId="36C400D2">
+            <wp:extent cx="4076700" cy="2842595"/>
             <wp:effectExtent l="0" t="0" r="0" b="0"/>
             <wp:docPr id="10" name="Obrázek 10" descr="Obsah obrázku text, snímek obrazovky, diagram, řada/pruh&#10;&#10;Popis byl vytvořen automaticky"/>
             <wp:cNvGraphicFramePr>
@@ -2972,7 +3331,7 @@
                   <pic:spPr>
                     <a:xfrm>
                       <a:off x="0" y="0"/>
-                      <a:ext cx="4292278" cy="2992913"/>
+                      <a:ext cx="4100170" cy="2858960"/>
                     </a:xfrm>
                     <a:prstGeom prst="rect">
                       <a:avLst/>
@@ -4544,6 +4903,7 @@
       </w:pPr>
       <w:r>
         <w:rPr>
+          <w:noProof/>
           <w:lang w:val="cs-CZ"/>
         </w:rPr>
         <w:drawing>
@@ -4605,7 +4965,7 @@
   <w:abstractNum w:abstractNumId="0" w15:restartNumberingAfterBreak="0">
     <w:nsid w:val="3C537FF6"/>
     <w:multiLevelType w:val="hybridMultilevel"/>
-    <w:tmpl w:val="7018E26A"/>
+    <w:tmpl w:val="DEE8ED42"/>
     <w:lvl w:ilvl="0" w:tplc="04090001">
       <w:start w:val="1"/>
       <w:numFmt w:val="bullet"/>
@@ -5545,6 +5905,7 @@
   <w:style w:type="character" w:default="1" w:styleId="Standardnpsmoodstavce">
     <w:name w:val="Default Paragraph Font"/>
     <w:uiPriority w:val="1"/>
+    <w:semiHidden/>
     <w:unhideWhenUsed/>
   </w:style>
   <w:style w:type="table" w:default="1" w:styleId="Normlntabulka">

</xml_diff>